<commit_message>
Rmarkdown etc completed showtext understanding
</commit_message>
<xml_diff>
--- a/docs/Rmarkdown-J.docx
+++ b/docs/Rmarkdown-J.docx
@@ -41,10 +41,10 @@
         <w:pStyle w:val="Date"/>
       </w:pPr>
       <w:r>
-        <w:t xml:space="preserve">2023-02-14</w:t>
-      </w:r>
-    </w:p>
-    <w:bookmarkStart w:id="39" w:name="r-markdown-の出力形式をためしてみよう"/>
+        <w:t xml:space="preserve">2024-02-17</w:t>
+      </w:r>
+    </w:p>
+    <w:bookmarkStart w:id="52" w:name="r-markdown-の出力形式をためしてみよう"/>
     <w:p>
       <w:pPr>
         <w:pStyle w:val="Heading1"/>
@@ -162,12 +162,184 @@
       </w:r>
     </w:p>
     <w:bookmarkEnd w:id="21"/>
-    <w:bookmarkStart w:id="22" w:name="test-code-chunk-1"/>
+    <w:bookmarkStart w:id="23" w:name="日本語中国語韓国語"/>
     <w:p>
       <w:pPr>
         <w:pStyle w:val="Heading2"/>
       </w:pPr>
       <w:r>
+        <w:t xml:space="preserve">日本語・中国語・韓国語</w:t>
+      </w:r>
+    </w:p>
+    <w:p>
+      <w:pPr>
+        <w:pStyle w:val="FirstParagraph"/>
+      </w:pPr>
+      <w:r>
+        <w:t xml:space="preserve">文字化けが、起こることが多く、対応が、一定せず、難しかったのですが、現在は、どの場合も、次の設定で、解決しているようです。下の例を確認してください。</w:t>
+      </w:r>
+    </w:p>
+    <w:p>
+      <w:pPr>
+        <w:pStyle w:val="SourceCode"/>
+      </w:pPr>
+      <w:r>
+        <w:rPr>
+          <w:rStyle w:val="CommentTok"/>
+        </w:rPr>
+        <w:t xml:space="preserve"># showtext を、インストールしていない場合は、一回だけ、右上の三角をクリックして実行</w:t>
+      </w:r>
+      <w:r>
+        <w:br/>
+      </w:r>
+      <w:r>
+        <w:rPr>
+          <w:rStyle w:val="FunctionTok"/>
+        </w:rPr>
+        <w:t xml:space="preserve">install.packages</w:t>
+      </w:r>
+      <w:r>
+        <w:rPr>
+          <w:rStyle w:val="NormalTok"/>
+        </w:rPr>
+        <w:t xml:space="preserve">(</w:t>
+      </w:r>
+      <w:r>
+        <w:rPr>
+          <w:rStyle w:val="StringTok"/>
+        </w:rPr>
+        <w:t xml:space="preserve">'showtext'</w:t>
+      </w:r>
+      <w:r>
+        <w:rPr>
+          <w:rStyle w:val="NormalTok"/>
+        </w:rPr>
+        <w:t xml:space="preserve">)</w:t>
+      </w:r>
+    </w:p>
+    <w:bookmarkStart w:id="22" w:name="パッケージをロード"/>
+    <w:p>
+      <w:pPr>
+        <w:pStyle w:val="Heading3"/>
+      </w:pPr>
+      <w:r>
+        <w:t xml:space="preserve">パッケージをロード</w:t>
+      </w:r>
+    </w:p>
+    <w:p>
+      <w:pPr>
+        <w:pStyle w:val="FirstParagraph"/>
+      </w:pPr>
+      <w:r>
+        <w:rPr>
+          <w:rStyle w:val="VerbatimChar"/>
+        </w:rPr>
+        <w:t xml:space="preserve">library</w:t>
+      </w:r>
+      <w:r>
+        <w:t xml:space="preserve"> </w:t>
+      </w:r>
+      <w:r>
+        <w:t xml:space="preserve">によって、Package をロード（いつでも使えるように）します。</w:t>
+      </w:r>
+    </w:p>
+    <w:p>
+      <w:pPr>
+        <w:pStyle w:val="SourceCode"/>
+      </w:pPr>
+      <w:r>
+        <w:rPr>
+          <w:rStyle w:val="FunctionTok"/>
+        </w:rPr>
+        <w:t xml:space="preserve">library</w:t>
+      </w:r>
+      <w:r>
+        <w:rPr>
+          <w:rStyle w:val="NormalTok"/>
+        </w:rPr>
+        <w:t xml:space="preserve">(tidyverse)</w:t>
+      </w:r>
+      <w:r>
+        <w:br/>
+      </w:r>
+      <w:r>
+        <w:rPr>
+          <w:rStyle w:val="FunctionTok"/>
+        </w:rPr>
+        <w:t xml:space="preserve">library</w:t>
+      </w:r>
+      <w:r>
+        <w:rPr>
+          <w:rStyle w:val="NormalTok"/>
+        </w:rPr>
+        <w:t xml:space="preserve">(showtext) </w:t>
+      </w:r>
+      <w:r>
+        <w:br/>
+      </w:r>
+      <w:r>
+        <w:rPr>
+          <w:rStyle w:val="NormalTok"/>
+        </w:rPr>
+        <w:t xml:space="preserve">knitr</w:t>
+      </w:r>
+      <w:r>
+        <w:rPr>
+          <w:rStyle w:val="SpecialCharTok"/>
+        </w:rPr>
+        <w:t xml:space="preserve">::</w:t>
+      </w:r>
+      <w:r>
+        <w:rPr>
+          <w:rStyle w:val="NormalTok"/>
+        </w:rPr>
+        <w:t xml:space="preserve">opts_chunk</w:t>
+      </w:r>
+      <w:r>
+        <w:rPr>
+          <w:rStyle w:val="SpecialCharTok"/>
+        </w:rPr>
+        <w:t xml:space="preserve">$</w:t>
+      </w:r>
+      <w:r>
+        <w:rPr>
+          <w:rStyle w:val="FunctionTok"/>
+        </w:rPr>
+        <w:t xml:space="preserve">set</w:t>
+      </w:r>
+      <w:r>
+        <w:rPr>
+          <w:rStyle w:val="NormalTok"/>
+        </w:rPr>
+        <w:t xml:space="preserve">(</w:t>
+      </w:r>
+      <w:r>
+        <w:rPr>
+          <w:rStyle w:val="AttributeTok"/>
+        </w:rPr>
+        <w:t xml:space="preserve">fig.showtext=</w:t>
+      </w:r>
+      <w:r>
+        <w:rPr>
+          <w:rStyle w:val="ConstantTok"/>
+        </w:rPr>
+        <w:t xml:space="preserve">TRUE</w:t>
+      </w:r>
+      <w:r>
+        <w:rPr>
+          <w:rStyle w:val="NormalTok"/>
+        </w:rPr>
+        <w:t xml:space="preserve">)</w:t>
+      </w:r>
+    </w:p>
+    <w:bookmarkEnd w:id="22"/>
+    <w:bookmarkEnd w:id="23"/>
+    <w:bookmarkStart w:id="24" w:name="test-code-chunk-1"/>
+    <w:p>
+      <w:pPr>
+        <w:pStyle w:val="Heading2"/>
+      </w:pPr>
+      <w:r>
         <w:t xml:space="preserve">Test Code Chunk (1)</w:t>
       </w:r>
     </w:p>
@@ -253,8 +425,8 @@
         <w:t xml:space="preserve">## 6     9   10</w:t>
       </w:r>
     </w:p>
-    <w:bookmarkEnd w:id="22"/>
-    <w:bookmarkStart w:id="26" w:name="test-code-chunk-2"/>
+    <w:bookmarkEnd w:id="24"/>
+    <w:bookmarkStart w:id="28" w:name="test-code-chunk-2"/>
     <w:p>
       <w:pPr>
         <w:pStyle w:val="Heading2"/>
@@ -277,7 +449,25 @@
         <w:rPr>
           <w:rStyle w:val="NormalTok"/>
         </w:rPr>
-        <w:t xml:space="preserve">(cars)</w:t>
+        <w:t xml:space="preserve">(cars, </w:t>
+      </w:r>
+      <w:r>
+        <w:rPr>
+          <w:rStyle w:val="AttributeTok"/>
+        </w:rPr>
+        <w:t xml:space="preserve">main=</w:t>
+      </w:r>
+      <w:r>
+        <w:rPr>
+          <w:rStyle w:val="StringTok"/>
+        </w:rPr>
+        <w:t xml:space="preserve">"散布図"</w:t>
+      </w:r>
+      <w:r>
+        <w:rPr>
+          <w:rStyle w:val="NormalTok"/>
+        </w:rPr>
+        <w:t xml:space="preserve">)</w:t>
       </w:r>
     </w:p>
     <w:p>
@@ -289,18 +479,18 @@
           <wp:inline>
             <wp:extent cx="5334000" cy="4267200"/>
             <wp:effectExtent b="0" l="0" r="0" t="0"/>
-            <wp:docPr descr="" title="" id="24" name="Picture"/>
+            <wp:docPr descr="" title="" id="26" name="Picture"/>
             <a:graphic>
               <a:graphicData uri="http://schemas.openxmlformats.org/drawingml/2006/picture">
                 <pic:pic>
                   <pic:nvPicPr>
-                    <pic:cNvPr descr="Rmarkdown-J_files/figure-docx/unnamed-chunk-2-1.png" id="25" name="Picture"/>
+                    <pic:cNvPr descr="Rmarkdown-J_files/figure-docx/unnamed-chunk-4-1.png" id="27" name="Picture"/>
                     <pic:cNvPicPr>
                       <a:picLocks noChangeArrowheads="1" noChangeAspect="1"/>
                     </pic:cNvPicPr>
                   </pic:nvPicPr>
                   <pic:blipFill>
-                    <a:blip r:embed="rId23"/>
+                    <a:blip r:embed="rId25"/>
                     <a:stretch>
                       <a:fillRect/>
                     </a:stretch>
@@ -327,8 +517,8 @@
         </w:drawing>
       </w:r>
     </w:p>
-    <w:bookmarkEnd w:id="26"/>
-    <w:bookmarkStart w:id="27" w:name="test-code-chunk-3"/>
+    <w:bookmarkEnd w:id="28"/>
+    <w:bookmarkStart w:id="29" w:name="test-code-chunk-3"/>
     <w:p>
       <w:pPr>
         <w:pStyle w:val="Heading2"/>
@@ -552,6 +742,15 @@
         <w:t xml:space="preserve">), </w:t>
       </w:r>
       <w:r>
+        <w:br/>
+      </w:r>
+      <w:r>
+        <w:rPr>
+          <w:rStyle w:val="NormalTok"/>
+        </w:rPr>
+        <w:t xml:space="preserve">                  </w:t>
+      </w:r>
+      <w:r>
         <w:rPr>
           <w:rStyle w:val="StringTok"/>
         </w:rPr>
@@ -849,6 +1048,13 @@
           <w:rStyle w:val="VerbatimChar"/>
         </w:rPr>
         <w:t xml:space="preserve">## 2  4.9  3.0  1.4  0.2 ヒオウギアヤメ</w:t>
+      </w:r>
+    </w:p>
+    <w:p>
+      <w:r>
+        <w:pict>
+          <v:rect style="width:0;height:1.5pt" o:hralign="center" o:hrstd="t" o:hr="t"/>
+        </w:pict>
       </w:r>
     </w:p>
     <w:p>
@@ -909,6 +1115,7 @@
         <w:tblStyle w:val="Table"/>
         <w:tblW w:type="auto" w:w="0"/>
         <w:tblLook w:firstRow="1" w:lastRow="0" w:firstColumn="0" w:lastColumn="0" w:noHBand="0" w:noVBand="0" w:val="0020"/>
+        <w:jc w:val="start"/>
       </w:tblPr>
       <w:tblGrid>
         <w:gridCol w:w="1584"/>
@@ -1355,274 +1562,14 @@
         </w:tc>
       </w:tr>
     </w:tbl>
-    <w:bookmarkEnd w:id="27"/>
-    <w:bookmarkStart w:id="31" w:name="test-code-chunk-4"/>
+    <w:bookmarkEnd w:id="29"/>
+    <w:bookmarkStart w:id="33" w:name="test-code-chunk-4"/>
     <w:p>
       <w:pPr>
         <w:pStyle w:val="Heading2"/>
       </w:pPr>
       <w:r>
         <w:t xml:space="preserve">Test Code Chunk (4)</w:t>
-      </w:r>
-    </w:p>
-    <w:p>
-      <w:pPr>
-        <w:pStyle w:val="SourceCode"/>
-      </w:pPr>
-      <w:r>
-        <w:rPr>
-          <w:rStyle w:val="FunctionTok"/>
-        </w:rPr>
-        <w:t xml:space="preserve">ggplot</w:t>
-      </w:r>
-      <w:r>
-        <w:rPr>
-          <w:rStyle w:val="NormalTok"/>
-        </w:rPr>
-        <w:t xml:space="preserve">(df_iris, </w:t>
-      </w:r>
-      <w:r>
-        <w:rPr>
-          <w:rStyle w:val="FunctionTok"/>
-        </w:rPr>
-        <w:t xml:space="preserve">aes</w:t>
-      </w:r>
-      <w:r>
-        <w:rPr>
-          <w:rStyle w:val="NormalTok"/>
-        </w:rPr>
-        <w:t xml:space="preserve">(</w:t>
-      </w:r>
-      <w:r>
-        <w:rPr>
-          <w:rStyle w:val="AttributeTok"/>
-        </w:rPr>
-        <w:t xml:space="preserve">x =</w:t>
-      </w:r>
-      <w:r>
-        <w:rPr>
-          <w:rStyle w:val="NormalTok"/>
-        </w:rPr>
-        <w:t xml:space="preserve"> </w:t>
-      </w:r>
-      <w:r>
-        <w:rPr>
-          <w:rStyle w:val="StringTok"/>
-        </w:rPr>
-        <w:t xml:space="preserve">`</w:t>
-      </w:r>
-      <w:r>
-        <w:rPr>
-          <w:rStyle w:val="AttributeTok"/>
-        </w:rPr>
-        <w:t xml:space="preserve">葉長</w:t>
-      </w:r>
-      <w:r>
-        <w:rPr>
-          <w:rStyle w:val="StringTok"/>
-        </w:rPr>
-        <w:t xml:space="preserve">`</w:t>
-      </w:r>
-      <w:r>
-        <w:rPr>
-          <w:rStyle w:val="NormalTok"/>
-        </w:rPr>
-        <w:t xml:space="preserve">, </w:t>
-      </w:r>
-      <w:r>
-        <w:rPr>
-          <w:rStyle w:val="AttributeTok"/>
-        </w:rPr>
-        <w:t xml:space="preserve">y =</w:t>
-      </w:r>
-      <w:r>
-        <w:rPr>
-          <w:rStyle w:val="NormalTok"/>
-        </w:rPr>
-        <w:t xml:space="preserve"> </w:t>
-      </w:r>
-      <w:r>
-        <w:rPr>
-          <w:rStyle w:val="StringTok"/>
-        </w:rPr>
-        <w:t xml:space="preserve">`</w:t>
-      </w:r>
-      <w:r>
-        <w:rPr>
-          <w:rStyle w:val="AttributeTok"/>
-        </w:rPr>
-        <w:t xml:space="preserve">葉幅</w:t>
-      </w:r>
-      <w:r>
-        <w:rPr>
-          <w:rStyle w:val="StringTok"/>
-        </w:rPr>
-        <w:t xml:space="preserve">`</w:t>
-      </w:r>
-      <w:r>
-        <w:rPr>
-          <w:rStyle w:val="NormalTok"/>
-        </w:rPr>
-        <w:t xml:space="preserve">, </w:t>
-      </w:r>
-      <w:r>
-        <w:rPr>
-          <w:rStyle w:val="AttributeTok"/>
-        </w:rPr>
-        <w:t xml:space="preserve">col =</w:t>
-      </w:r>
-      <w:r>
-        <w:rPr>
-          <w:rStyle w:val="NormalTok"/>
-        </w:rPr>
-        <w:t xml:space="preserve"> </w:t>
-      </w:r>
-      <w:r>
-        <w:rPr>
-          <w:rStyle w:val="StringTok"/>
-        </w:rPr>
-        <w:t xml:space="preserve">`</w:t>
-      </w:r>
-      <w:r>
-        <w:rPr>
-          <w:rStyle w:val="AttributeTok"/>
-        </w:rPr>
-        <w:t xml:space="preserve">種別</w:t>
-      </w:r>
-      <w:r>
-        <w:rPr>
-          <w:rStyle w:val="StringTok"/>
-        </w:rPr>
-        <w:t xml:space="preserve">`</w:t>
-      </w:r>
-      <w:r>
-        <w:rPr>
-          <w:rStyle w:val="NormalTok"/>
-        </w:rPr>
-        <w:t xml:space="preserve">)) </w:t>
-      </w:r>
-      <w:r>
-        <w:rPr>
-          <w:rStyle w:val="SpecialCharTok"/>
-        </w:rPr>
-        <w:t xml:space="preserve">+</w:t>
-      </w:r>
-      <w:r>
-        <w:br/>
-      </w:r>
-      <w:r>
-        <w:rPr>
-          <w:rStyle w:val="NormalTok"/>
-        </w:rPr>
-        <w:t xml:space="preserve">  </w:t>
-      </w:r>
-      <w:r>
-        <w:rPr>
-          <w:rStyle w:val="FunctionTok"/>
-        </w:rPr>
-        <w:t xml:space="preserve">geom_point</w:t>
-      </w:r>
-      <w:r>
-        <w:rPr>
-          <w:rStyle w:val="NormalTok"/>
-        </w:rPr>
-        <w:t xml:space="preserve">() </w:t>
-      </w:r>
-      <w:r>
-        <w:rPr>
-          <w:rStyle w:val="SpecialCharTok"/>
-        </w:rPr>
-        <w:t xml:space="preserve">+</w:t>
-      </w:r>
-      <w:r>
-        <w:rPr>
-          <w:rStyle w:val="NormalTok"/>
-        </w:rPr>
-        <w:t xml:space="preserve"> </w:t>
-      </w:r>
-      <w:r>
-        <w:rPr>
-          <w:rStyle w:val="FunctionTok"/>
-        </w:rPr>
-        <w:t xml:space="preserve">labs</w:t>
-      </w:r>
-      <w:r>
-        <w:rPr>
-          <w:rStyle w:val="NormalTok"/>
-        </w:rPr>
-        <w:t xml:space="preserve">(</w:t>
-      </w:r>
-      <w:r>
-        <w:rPr>
-          <w:rStyle w:val="AttributeTok"/>
-        </w:rPr>
-        <w:t xml:space="preserve">title =</w:t>
-      </w:r>
-      <w:r>
-        <w:rPr>
-          <w:rStyle w:val="NormalTok"/>
-        </w:rPr>
-        <w:t xml:space="preserve"> </w:t>
-      </w:r>
-      <w:r>
-        <w:rPr>
-          <w:rStyle w:val="StringTok"/>
-        </w:rPr>
-        <w:t xml:space="preserve">"散布図"</w:t>
-      </w:r>
-      <w:r>
-        <w:rPr>
-          <w:rStyle w:val="NormalTok"/>
-        </w:rPr>
-        <w:t xml:space="preserve">, </w:t>
-      </w:r>
-      <w:r>
-        <w:rPr>
-          <w:rStyle w:val="AttributeTok"/>
-        </w:rPr>
-        <w:t xml:space="preserve">x =</w:t>
-      </w:r>
-      <w:r>
-        <w:rPr>
-          <w:rStyle w:val="NormalTok"/>
-        </w:rPr>
-        <w:t xml:space="preserve"> </w:t>
-      </w:r>
-      <w:r>
-        <w:rPr>
-          <w:rStyle w:val="StringTok"/>
-        </w:rPr>
-        <w:t xml:space="preserve">"葉長"</w:t>
-      </w:r>
-      <w:r>
-        <w:rPr>
-          <w:rStyle w:val="NormalTok"/>
-        </w:rPr>
-        <w:t xml:space="preserve">, </w:t>
-      </w:r>
-      <w:r>
-        <w:rPr>
-          <w:rStyle w:val="AttributeTok"/>
-        </w:rPr>
-        <w:t xml:space="preserve">y =</w:t>
-      </w:r>
-      <w:r>
-        <w:rPr>
-          <w:rStyle w:val="NormalTok"/>
-        </w:rPr>
-        <w:t xml:space="preserve"> </w:t>
-      </w:r>
-      <w:r>
-        <w:rPr>
-          <w:rStyle w:val="StringTok"/>
-        </w:rPr>
-        <w:t xml:space="preserve">"葉幅"</w:t>
-      </w:r>
-      <w:r>
-        <w:rPr>
-          <w:rStyle w:val="NormalTok"/>
-        </w:rPr>
-        <w:t xml:space="preserve">)</w:t>
       </w:r>
     </w:p>
     <w:p>
@@ -1634,18 +1581,18 @@
           <wp:inline>
             <wp:extent cx="5334000" cy="4267200"/>
             <wp:effectExtent b="0" l="0" r="0" t="0"/>
-            <wp:docPr descr="" title="" id="29" name="Picture"/>
+            <wp:docPr descr="" title="" id="31" name="Picture"/>
             <a:graphic>
               <a:graphicData uri="http://schemas.openxmlformats.org/drawingml/2006/picture">
                 <pic:pic>
                   <pic:nvPicPr>
-                    <pic:cNvPr descr="Rmarkdown-J_files/figure-docx/unnamed-chunk-5-1.png" id="30" name="Picture"/>
+                    <pic:cNvPr descr="Rmarkdown-J_files/figure-docx/unnamed-chunk-6-1.png" id="32" name="Picture"/>
                     <pic:cNvPicPr>
                       <a:picLocks noChangeArrowheads="1" noChangeAspect="1"/>
                     </pic:cNvPicPr>
                   </pic:nvPicPr>
                   <pic:blipFill>
-                    <a:blip r:embed="rId28"/>
+                    <a:blip r:embed="rId30"/>
                     <a:stretch>
                       <a:fillRect/>
                     </a:stretch>
@@ -1672,14 +1619,14 @@
         </w:drawing>
       </w:r>
     </w:p>
-    <w:bookmarkEnd w:id="31"/>
-    <w:bookmarkStart w:id="32" w:name="new-code-chunk"/>
+    <w:bookmarkEnd w:id="33"/>
+    <w:bookmarkStart w:id="35" w:name="新しいコードチャンク"/>
     <w:p>
       <w:pPr>
         <w:pStyle w:val="Heading2"/>
       </w:pPr>
       <w:r>
-        <w:t xml:space="preserve">New Code Chunk</w:t>
+        <w:t xml:space="preserve">新しいコード・チャンク</w:t>
       </w:r>
     </w:p>
     <w:p>
@@ -1738,15 +1685,21 @@
         <w:t xml:space="preserve">(Mac) でも可能です。</w:t>
       </w:r>
     </w:p>
-    <w:p>
-      <w:pPr>
-        <w:pStyle w:val="BodyText"/>
-      </w:pPr>
-      <w:r>
-        <w:t xml:space="preserve">When you save the notebook, an HTML file containing the code and output will be saved alongside it (click the</w:t>
-      </w:r>
-      <w:r>
-        <w:t xml:space="preserve"> </w:t>
+    <w:bookmarkStart w:id="34" w:name="まずはpreview-がおすすめ"/>
+    <w:p>
+      <w:pPr>
+        <w:pStyle w:val="Heading3"/>
+      </w:pPr>
+      <w:r>
+        <w:t xml:space="preserve">まずは、Preview がおすすめ</w:t>
+      </w:r>
+    </w:p>
+    <w:p>
+      <w:pPr>
+        <w:pStyle w:val="FirstParagraph"/>
+      </w:pPr>
+      <w:r>
+        <w:t xml:space="preserve">ノートブックを保存すると、コードを含む HTML ファイルが作成されます。プレビュー（</w:t>
       </w:r>
       <w:r>
         <w:rPr>
@@ -1759,7 +1712,7 @@
         <w:t xml:space="preserve"> </w:t>
       </w:r>
       <w:r>
-        <w:t xml:space="preserve">button or press</w:t>
+        <w:t xml:space="preserve">）ボタンまたは、</w:t>
       </w:r>
       <w:r>
         <w:t xml:space="preserve"> </w:t>
@@ -1775,7 +1728,7 @@
         <w:t xml:space="preserve"> </w:t>
       </w:r>
       <w:r>
-        <w:t xml:space="preserve">(Win) or</w:t>
+        <w:t xml:space="preserve">(Win) または</w:t>
       </w:r>
       <w:r>
         <w:t xml:space="preserve"> </w:t>
@@ -1791,14 +1744,128 @@
         <w:t xml:space="preserve"> </w:t>
       </w:r>
       <w:r>
-        <w:t xml:space="preserve">(Mac) to preview the HTML file).</w:t>
-      </w:r>
-    </w:p>
-    <w:p>
-      <w:r>
-        <w:pict>
-          <v:rect style="width:0;height:1.5pt" o:hralign="center" o:hrstd="t" o:hr="t"/>
-        </w:pict>
+        <w:t xml:space="preserve">(Mac) でも可能です。</w:t>
+      </w:r>
+    </w:p>
+    <w:bookmarkEnd w:id="34"/>
+    <w:bookmarkEnd w:id="35"/>
+    <w:bookmarkStart w:id="36" w:name="いろいろな出力形式を加えたyaml"/>
+    <w:p>
+      <w:pPr>
+        <w:pStyle w:val="Heading2"/>
+      </w:pPr>
+      <w:r>
+        <w:t xml:space="preserve">いろいろな出力形式を加えたYAML</w:t>
+      </w:r>
+    </w:p>
+    <w:p>
+      <w:pPr>
+        <w:pStyle w:val="SourceCode"/>
+      </w:pPr>
+      <w:r>
+        <w:rPr>
+          <w:rStyle w:val="VerbatimChar"/>
+        </w:rPr>
+        <w:t xml:space="preserve">output:</w:t>
+      </w:r>
+      <w:r>
+        <w:br/>
+      </w:r>
+      <w:r>
+        <w:rPr>
+          <w:rStyle w:val="VerbatimChar"/>
+        </w:rPr>
+        <w:t xml:space="preserve">  pdf_document: </w:t>
+      </w:r>
+      <w:r>
+        <w:br/>
+      </w:r>
+      <w:r>
+        <w:rPr>
+          <w:rStyle w:val="VerbatimChar"/>
+        </w:rPr>
+        <w:t xml:space="preserve">    latex_engine: xelatex</w:t>
+      </w:r>
+      <w:r>
+        <w:br/>
+      </w:r>
+      <w:r>
+        <w:rPr>
+          <w:rStyle w:val="VerbatimChar"/>
+        </w:rPr>
+        <w:t xml:space="preserve">  beamer_presentation: </w:t>
+      </w:r>
+      <w:r>
+        <w:br/>
+      </w:r>
+      <w:r>
+        <w:rPr>
+          <w:rStyle w:val="VerbatimChar"/>
+        </w:rPr>
+        <w:t xml:space="preserve">    latex_engine: xelatex</w:t>
+      </w:r>
+      <w:r>
+        <w:br/>
+      </w:r>
+      <w:r>
+        <w:rPr>
+          <w:rStyle w:val="VerbatimChar"/>
+        </w:rPr>
+        <w:t xml:space="preserve">  html_document:</w:t>
+      </w:r>
+      <w:r>
+        <w:br/>
+      </w:r>
+      <w:r>
+        <w:rPr>
+          <w:rStyle w:val="VerbatimChar"/>
+        </w:rPr>
+        <w:t xml:space="preserve">    df_print: paged</w:t>
+      </w:r>
+      <w:r>
+        <w:br/>
+      </w:r>
+      <w:r>
+        <w:rPr>
+          <w:rStyle w:val="VerbatimChar"/>
+        </w:rPr>
+        <w:t xml:space="preserve">  html_notebook: default</w:t>
+      </w:r>
+      <w:r>
+        <w:br/>
+      </w:r>
+      <w:r>
+        <w:rPr>
+          <w:rStyle w:val="VerbatimChar"/>
+        </w:rPr>
+        <w:t xml:space="preserve">  word_document: default</w:t>
+      </w:r>
+      <w:r>
+        <w:br/>
+      </w:r>
+      <w:r>
+        <w:rPr>
+          <w:rStyle w:val="VerbatimChar"/>
+        </w:rPr>
+        <w:t xml:space="preserve">  powerpoint_presentation: default</w:t>
+      </w:r>
+      <w:r>
+        <w:br/>
+      </w:r>
+      <w:r>
+        <w:rPr>
+          <w:rStyle w:val="VerbatimChar"/>
+        </w:rPr>
+        <w:t xml:space="preserve">  ioslides_presentation: default</w:t>
+      </w:r>
+      <w:r>
+        <w:br/>
+      </w:r>
+      <w:r>
+        <w:rPr>
+          <w:rStyle w:val="VerbatimChar"/>
+        </w:rPr>
+        <w:t xml:space="preserve">  slidy_presentation: default</w:t>
       </w:r>
     </w:p>
     <w:p>
@@ -1806,160 +1873,11 @@
         <w:pStyle w:val="FirstParagraph"/>
       </w:pPr>
       <w:r>
-        <w:t xml:space="preserve">The preview shows you a rendered HTML copy of the contents of the editor. Consequently, unlike</w:t>
-      </w:r>
-      <w:r>
-        <w:t xml:space="preserve"> </w:t>
-      </w:r>
-      <w:r>
-        <w:rPr>
-          <w:iCs/>
-          <w:i/>
-        </w:rPr>
-        <w:t xml:space="preserve">Knit</w:t>
-      </w:r>
-      <w:r>
-        <w:t xml:space="preserve">,</w:t>
-      </w:r>
-      <w:r>
-        <w:t xml:space="preserve"> </w:t>
-      </w:r>
-      <w:r>
-        <w:rPr>
-          <w:iCs/>
-          <w:i/>
-        </w:rPr>
-        <w:t xml:space="preserve">Preview</w:t>
-      </w:r>
-      <w:r>
-        <w:t xml:space="preserve"> </w:t>
-      </w:r>
-      <w:r>
-        <w:t xml:space="preserve">does not run any R code chunks. Instead, the output of the chunk when it was last run in the editor is displayed.</w:t>
-      </w:r>
-    </w:p>
-    <w:bookmarkEnd w:id="32"/>
-    <w:bookmarkStart w:id="33" w:name="いろいろな出力形式を加えたyaml"/>
-    <w:p>
-      <w:pPr>
-        <w:pStyle w:val="Heading2"/>
-      </w:pPr>
-      <w:r>
-        <w:t xml:space="preserve">いろいろな出力形式を加えたYAML</w:t>
-      </w:r>
-    </w:p>
-    <w:p>
-      <w:pPr>
-        <w:pStyle w:val="SourceCode"/>
-      </w:pPr>
-      <w:r>
-        <w:rPr>
-          <w:rStyle w:val="VerbatimChar"/>
-        </w:rPr>
-        <w:t xml:space="preserve">output:</w:t>
-      </w:r>
-      <w:r>
-        <w:br/>
-      </w:r>
-      <w:r>
-        <w:rPr>
-          <w:rStyle w:val="VerbatimChar"/>
-        </w:rPr>
-        <w:t xml:space="preserve">  pdf_document: </w:t>
-      </w:r>
-      <w:r>
-        <w:br/>
-      </w:r>
-      <w:r>
-        <w:rPr>
-          <w:rStyle w:val="VerbatimChar"/>
-        </w:rPr>
-        <w:t xml:space="preserve">    latex_engine: xelatex</w:t>
-      </w:r>
-      <w:r>
-        <w:br/>
-      </w:r>
-      <w:r>
-        <w:rPr>
-          <w:rStyle w:val="VerbatimChar"/>
-        </w:rPr>
-        <w:t xml:space="preserve">  beamer_presentation: </w:t>
-      </w:r>
-      <w:r>
-        <w:br/>
-      </w:r>
-      <w:r>
-        <w:rPr>
-          <w:rStyle w:val="VerbatimChar"/>
-        </w:rPr>
-        <w:t xml:space="preserve">    latex_engine: xelatex</w:t>
-      </w:r>
-      <w:r>
-        <w:br/>
-      </w:r>
-      <w:r>
-        <w:rPr>
-          <w:rStyle w:val="VerbatimChar"/>
-        </w:rPr>
-        <w:t xml:space="preserve">  html_document:</w:t>
-      </w:r>
-      <w:r>
-        <w:br/>
-      </w:r>
-      <w:r>
-        <w:rPr>
-          <w:rStyle w:val="VerbatimChar"/>
-        </w:rPr>
-        <w:t xml:space="preserve">    df_print: paged</w:t>
-      </w:r>
-      <w:r>
-        <w:br/>
-      </w:r>
-      <w:r>
-        <w:rPr>
-          <w:rStyle w:val="VerbatimChar"/>
-        </w:rPr>
-        <w:t xml:space="preserve">  html_notebook: default</w:t>
-      </w:r>
-      <w:r>
-        <w:br/>
-      </w:r>
-      <w:r>
-        <w:rPr>
-          <w:rStyle w:val="VerbatimChar"/>
-        </w:rPr>
-        <w:t xml:space="preserve">  word_document: </w:t>
-      </w:r>
-      <w:r>
-        <w:br/>
-      </w:r>
-      <w:r>
-        <w:rPr>
-          <w:rStyle w:val="VerbatimChar"/>
-        </w:rPr>
-        <w:t xml:space="preserve">  powerpoint_presentation: default</w:t>
-      </w:r>
-      <w:r>
-        <w:br/>
-      </w:r>
-      <w:r>
-        <w:rPr>
-          <w:rStyle w:val="VerbatimChar"/>
-        </w:rPr>
-        <w:t xml:space="preserve">  ioslides_presentation:</w:t>
-      </w:r>
-      <w:r>
-        <w:br/>
-      </w:r>
-      <w:r>
-        <w:rPr>
-          <w:rStyle w:val="VerbatimChar"/>
-        </w:rPr>
-        <w:t xml:space="preserve">  slidy_presentation: default</w:t>
-      </w:r>
-    </w:p>
-    <w:bookmarkEnd w:id="33"/>
-    <w:bookmarkStart w:id="34" w:name="出力形式に関する備考"/>
+        <w:t xml:space="preserve">Knit ボタンから、他の形式を選び、試してみてください。</w:t>
+      </w:r>
+    </w:p>
+    <w:bookmarkEnd w:id="36"/>
+    <w:bookmarkStart w:id="37" w:name="出力形式に関する備考"/>
     <w:p>
       <w:pPr>
         <w:pStyle w:val="Heading2"/>
@@ -1977,7 +1895,7 @@
         <w:pStyle w:val="Compact"/>
       </w:pPr>
       <w:r>
-        <w:t xml:space="preserve">スライドの場合は、第二レベルの表題 ##　があると、あたらしいスライドとなります。</w:t>
+        <w:t xml:space="preserve">スライドの場合は、第二レベルの表題 ##　があると、改ページとなります。</w:t>
       </w:r>
     </w:p>
     <w:p>
@@ -1998,7 +1916,7 @@
         <w:t xml:space="preserve"> </w:t>
       </w:r>
       <w:r>
-        <w:t xml:space="preserve">または、Visual エディターの、Horizontal Line でも新しいスライドになります。</w:t>
+        <w:t xml:space="preserve">または、Visual エディターの、Horizontal Line でも、改ページになります。</w:t>
       </w:r>
     </w:p>
     <w:p>
@@ -2010,39 +1928,90 @@
         <w:pStyle w:val="Compact"/>
       </w:pPr>
       <w:r>
-        <w:t xml:space="preserve">Word や PowerPoint は、書式ファイルを付けることが可能です。参考文献を参照してください。</w:t>
-      </w:r>
-    </w:p>
-    <w:p>
-      <w:pPr>
-        <w:numPr>
-          <w:ilvl w:val="0"/>
-          <w:numId w:val="1001"/>
-        </w:numPr>
-        <w:pStyle w:val="Compact"/>
-      </w:pPr>
-      <w:r>
-        <w:rPr>
-          <w:iCs/>
-          <w:i/>
-        </w:rPr>
-        <w:t xml:space="preserve">Knit</w:t>
-      </w:r>
-      <w:r>
-        <w:t xml:space="preserve"> </w:t>
-      </w:r>
-      <w:r>
-        <w:t xml:space="preserve">ボタンの隣のギアマーク の Output Option からそれぞれの書式を変更することが可能です。</w:t>
-      </w:r>
-    </w:p>
-    <w:bookmarkEnd w:id="34"/>
-    <w:bookmarkStart w:id="38" w:name="参考文献-references"/>
-    <w:p>
-      <w:pPr>
-        <w:pStyle w:val="Heading2"/>
-      </w:pPr>
-      <w:r>
-        <w:t xml:space="preserve">参考文献 References</w:t>
+        <w:t xml:space="preserve">Word や PowerPoint は、一度、Knit して出力したファイルの書式を変更して、</w:t>
+      </w:r>
+      <w:r>
+        <w:t xml:space="preserve">“</w:t>
+      </w:r>
+      <w:r>
+        <w:t xml:space="preserve">my-styles.docx</w:t>
+      </w:r>
+      <w:r>
+        <w:t xml:space="preserve">”</w:t>
+      </w:r>
+      <w:r>
+        <w:t xml:space="preserve">、</w:t>
+      </w:r>
+      <w:r>
+        <w:t xml:space="preserve">“</w:t>
+      </w:r>
+      <w:r>
+        <w:t xml:space="preserve">my-styles.pptx</w:t>
+      </w:r>
+      <w:r>
+        <w:t xml:space="preserve">”</w:t>
+      </w:r>
+      <w:r>
+        <w:t xml:space="preserve"> </w:t>
+      </w:r>
+      <w:r>
+        <w:t xml:space="preserve">などと名称を変更して、下のように、書式ファイルを付けることが可能です。参考文献を参照してください。</w:t>
+      </w:r>
+    </w:p>
+    <w:p>
+      <w:pPr>
+        <w:pStyle w:val="SourceCode"/>
+      </w:pPr>
+      <w:r>
+        <w:rPr>
+          <w:rStyle w:val="VerbatimChar"/>
+        </w:rPr>
+        <w:t xml:space="preserve">---</w:t>
+      </w:r>
+      <w:r>
+        <w:br/>
+      </w:r>
+      <w:r>
+        <w:rPr>
+          <w:rStyle w:val="VerbatimChar"/>
+        </w:rPr>
+        <w:t xml:space="preserve"> word_document:</w:t>
+      </w:r>
+      <w:r>
+        <w:br/>
+      </w:r>
+      <w:r>
+        <w:rPr>
+          <w:rStyle w:val="VerbatimChar"/>
+        </w:rPr>
+        <w:t xml:space="preserve">    reference_docx: my-styles.docx</w:t>
+      </w:r>
+      <w:r>
+        <w:br/>
+      </w:r>
+      <w:r>
+        <w:rPr>
+          <w:rStyle w:val="VerbatimChar"/>
+        </w:rPr>
+        <w:t xml:space="preserve"> powerpoint_presentation:</w:t>
+      </w:r>
+      <w:r>
+        <w:br/>
+      </w:r>
+      <w:r>
+        <w:rPr>
+          <w:rStyle w:val="VerbatimChar"/>
+        </w:rPr>
+        <w:t xml:space="preserve">    reference_doc: my-styles.pptx</w:t>
+      </w:r>
+      <w:r>
+        <w:br/>
+      </w:r>
+      <w:r>
+        <w:rPr>
+          <w:rStyle w:val="VerbatimChar"/>
+        </w:rPr>
+        <w:t xml:space="preserve">---</w:t>
       </w:r>
     </w:p>
     <w:p>
@@ -2054,12 +2023,154 @@
         <w:pStyle w:val="Compact"/>
       </w:pPr>
       <w:r>
-        <w:t xml:space="preserve">Posit Primers:</w:t>
-      </w:r>
-      <w:r>
-        <w:t xml:space="preserve"> </w:t>
-      </w:r>
-      <w:hyperlink r:id="rId35">
+        <w:t xml:space="preserve">PDF 作成には、</w:t>
+      </w:r>
+      <w:r>
+        <w:rPr>
+          <w:rStyle w:val="VerbatimChar"/>
+        </w:rPr>
+        <w:t xml:space="preserve">tinytex</w:t>
+      </w:r>
+      <w:r>
+        <w:t xml:space="preserve"> </w:t>
+      </w:r>
+      <w:r>
+        <w:t xml:space="preserve">パッケージのインストールが必要。その後、Console で</w:t>
+      </w:r>
+      <w:r>
+        <w:t xml:space="preserve"> </w:t>
+      </w:r>
+      <w:r>
+        <w:rPr>
+          <w:rStyle w:val="VerbatimChar"/>
+        </w:rPr>
+        <w:t xml:space="preserve">tinytex::install_tinytex()</w:t>
+      </w:r>
+      <w:r>
+        <w:t xml:space="preserve">.</w:t>
+      </w:r>
+    </w:p>
+    <w:bookmarkEnd w:id="37"/>
+    <w:bookmarkStart w:id="38" w:name="さまざまな設定"/>
+    <w:p>
+      <w:pPr>
+        <w:pStyle w:val="Heading2"/>
+      </w:pPr>
+      <w:r>
+        <w:t xml:space="preserve">さまざまな設定</w:t>
+      </w:r>
+    </w:p>
+    <w:p>
+      <w:pPr>
+        <w:numPr>
+          <w:ilvl w:val="0"/>
+          <w:numId w:val="1003"/>
+        </w:numPr>
+        <w:pStyle w:val="Compact"/>
+      </w:pPr>
+      <w:r>
+        <w:rPr>
+          <w:iCs/>
+          <w:i/>
+        </w:rPr>
+        <w:t xml:space="preserve">Knit</w:t>
+      </w:r>
+      <w:r>
+        <w:t xml:space="preserve"> </w:t>
+      </w:r>
+      <w:r>
+        <w:t xml:space="preserve">ボタンの隣のギアマーク の Output Option からそれぞれの書式を変更することが可能です。</w:t>
+      </w:r>
+    </w:p>
+    <w:p>
+      <w:pPr>
+        <w:numPr>
+          <w:ilvl w:val="0"/>
+          <w:numId w:val="1003"/>
+        </w:numPr>
+        <w:pStyle w:val="Compact"/>
+      </w:pPr>
+      <w:r>
+        <w:t xml:space="preserve">節番号自動振り付け、ページ番号、テーマ、出力する図のサイズなどが、それぞれの形式に応じて選択できます。</w:t>
+      </w:r>
+    </w:p>
+    <w:p>
+      <w:pPr>
+        <w:numPr>
+          <w:ilvl w:val="0"/>
+          <w:numId w:val="1003"/>
+        </w:numPr>
+        <w:pStyle w:val="Compact"/>
+      </w:pPr>
+      <w:r>
+        <w:t xml:space="preserve">また、コード・チャンクの右上にある、ギア・マークからも、コードを出力するか否か、実行するか否か、コード・チャンクの名称、図のサイズなどが選択できます。</w:t>
+      </w:r>
+    </w:p>
+    <w:p>
+      <w:pPr>
+        <w:numPr>
+          <w:ilvl w:val="0"/>
+          <w:numId w:val="1003"/>
+        </w:numPr>
+        <w:pStyle w:val="Compact"/>
+      </w:pPr>
+      <w:r>
+        <w:t xml:space="preserve">{r cache=TRUE} とすると、キャッシュしてくれるので、実行に時間がかかるコード・チャンクには、このようなオプションを加えるのも良いでしょう。</w:t>
+      </w:r>
+    </w:p>
+    <w:bookmarkEnd w:id="38"/>
+    <w:bookmarkStart w:id="51" w:name="参考文献-references"/>
+    <w:p>
+      <w:pPr>
+        <w:pStyle w:val="Heading2"/>
+      </w:pPr>
+      <w:r>
+        <w:t xml:space="preserve">参考文献 References</w:t>
+      </w:r>
+    </w:p>
+    <w:p>
+      <w:pPr>
+        <w:numPr>
+          <w:ilvl w:val="0"/>
+          <w:numId w:val="1004"/>
+        </w:numPr>
+        <w:pStyle w:val="Compact"/>
+      </w:pPr>
+      <w:r>
+        <w:t xml:space="preserve">一般的な解説：</w:t>
+      </w:r>
+      <w:hyperlink r:id="rId39">
+        <w:r>
+          <w:rPr>
+            <w:rStyle w:val="Hyperlink"/>
+          </w:rPr>
+          <w:t xml:space="preserve">みんなのデータサイエンス</w:t>
+        </w:r>
+      </w:hyperlink>
+      <w:r>
+        <w:t xml:space="preserve">、</w:t>
+      </w:r>
+      <w:hyperlink r:id="rId40">
+        <w:r>
+          <w:rPr>
+            <w:rStyle w:val="Hyperlink"/>
+          </w:rPr>
+          <w:t xml:space="preserve">Posit Recipes</w:t>
+        </w:r>
+      </w:hyperlink>
+      <w:r>
+        <w:t xml:space="preserve">:</w:t>
+      </w:r>
+    </w:p>
+    <w:p>
+      <w:pPr>
+        <w:numPr>
+          <w:ilvl w:val="0"/>
+          <w:numId w:val="1004"/>
+        </w:numPr>
+        <w:pStyle w:val="Compact"/>
+      </w:pPr>
+      <w:hyperlink r:id="rId41">
         <w:r>
           <w:rPr>
             <w:rStyle w:val="Hyperlink"/>
@@ -2067,52 +2178,76 @@
           <w:t xml:space="preserve">Report Reproducibly</w:t>
         </w:r>
       </w:hyperlink>
+      <w:r>
+        <w:t xml:space="preserve">: R Markdown についての解説</w:t>
+      </w:r>
     </w:p>
     <w:p>
       <w:pPr>
         <w:numPr>
           <w:ilvl w:val="0"/>
-          <w:numId w:val="1002"/>
+          <w:numId w:val="1004"/>
         </w:numPr>
         <w:pStyle w:val="Compact"/>
       </w:pPr>
-      <w:r>
-        <w:t xml:space="preserve">Markdown Quick Reference: Top Menu Bar &gt; Help &gt; Markdown Quick Reference</w:t>
+      <w:hyperlink r:id="rId42">
+        <w:r>
+          <w:rPr>
+            <w:rStyle w:val="Hyperlink"/>
+          </w:rPr>
+          <w:t xml:space="preserve">Cheat Sheet</w:t>
+        </w:r>
+      </w:hyperlink>
+      <w:r>
+        <w:t xml:space="preserve"> </w:t>
+      </w:r>
+      <w:r>
+        <w:t xml:space="preserve">(Top Menu Bar: Help &gt; Cheat Sheets): RMarkdown Cheat Sheet, RMarkdown Reference Guide</w:t>
       </w:r>
     </w:p>
     <w:p>
       <w:pPr>
         <w:numPr>
           <w:ilvl w:val="0"/>
-          <w:numId w:val="1002"/>
+          <w:numId w:val="1004"/>
         </w:numPr>
         <w:pStyle w:val="Compact"/>
       </w:pPr>
       <w:r>
-        <w:t xml:space="preserve">Cheat Sheet (Top Menu Bar: Help &gt; Cheat Sheets): RMarkdown Cheat Sheet, RMarkdown Reference Guide</w:t>
-      </w:r>
+        <w:t xml:space="preserve">Books:</w:t>
+      </w:r>
+      <w:hyperlink r:id="rId43">
+        <w:r>
+          <w:rPr>
+            <w:rStyle w:val="Hyperlink"/>
+          </w:rPr>
+          <w:t xml:space="preserve">R for Datascience (1e)</w:t>
+        </w:r>
+      </w:hyperlink>
+      <w:r>
+        <w:t xml:space="preserve">,</w:t>
+      </w:r>
+      <w:r>
+        <w:t xml:space="preserve"> </w:t>
+      </w:r>
+      <w:hyperlink r:id="rId44">
+        <w:r>
+          <w:rPr>
+            <w:rStyle w:val="Hyperlink"/>
+          </w:rPr>
+          <w:t xml:space="preserve">2nd Ed.</w:t>
+        </w:r>
+      </w:hyperlink>
     </w:p>
     <w:p>
       <w:pPr>
         <w:numPr>
-          <w:ilvl w:val="0"/>
-          <w:numId w:val="1002"/>
+          <w:ilvl w:val="1"/>
+          <w:numId w:val="1005"/>
         </w:numPr>
         <w:pStyle w:val="Compact"/>
       </w:pPr>
-      <w:r>
-        <w:t xml:space="preserve">Books:</w:t>
-      </w:r>
-    </w:p>
-    <w:p>
-      <w:pPr>
-        <w:numPr>
-          <w:ilvl w:val="1"/>
-          <w:numId w:val="1003"/>
-        </w:numPr>
-        <w:pStyle w:val="Compact"/>
-      </w:pPr>
-      <w:hyperlink r:id="rId36">
+      <w:hyperlink r:id="rId45">
         <w:r>
           <w:rPr>
             <w:rStyle w:val="Hyperlink"/>
@@ -2125,11 +2260,11 @@
       <w:pPr>
         <w:numPr>
           <w:ilvl w:val="1"/>
-          <w:numId w:val="1003"/>
+          <w:numId w:val="1005"/>
         </w:numPr>
         <w:pStyle w:val="Compact"/>
       </w:pPr>
-      <w:hyperlink r:id="rId37">
+      <w:hyperlink r:id="rId46">
         <w:r>
           <w:rPr>
             <w:rStyle w:val="Hyperlink"/>
@@ -2137,21 +2272,95 @@
           <w:t xml:space="preserve">R Markdown Cookbook</w:t>
         </w:r>
       </w:hyperlink>
+      <w:r>
+        <w:t xml:space="preserve">・</w:t>
+      </w:r>
+      <w:hyperlink r:id="rId47">
+        <w:r>
+          <w:rPr>
+            <w:rStyle w:val="Hyperlink"/>
+          </w:rPr>
+          <w:t xml:space="preserve">日本語翻訳版</w:t>
+        </w:r>
+      </w:hyperlink>
     </w:p>
     <w:p>
       <w:pPr>
         <w:numPr>
           <w:ilvl w:val="0"/>
-          <w:numId w:val="1002"/>
+          <w:numId w:val="1004"/>
         </w:numPr>
         <w:pStyle w:val="Compact"/>
       </w:pPr>
       <w:r>
-        <w:t xml:space="preserve">Post error messages to a web search engine.</w:t>
-      </w:r>
-    </w:p>
-    <w:bookmarkEnd w:id="38"/>
-    <w:bookmarkEnd w:id="39"/>
+        <w:t xml:space="preserve">エラーが出て不明なときは、検索エンジンまたは、</w:t>
+      </w:r>
+      <w:hyperlink r:id="rId48">
+        <w:r>
+          <w:rPr>
+            <w:rStyle w:val="Hyperlink"/>
+          </w:rPr>
+          <w:t xml:space="preserve">Google Gemini</w:t>
+        </w:r>
+      </w:hyperlink>
+      <w:r>
+        <w:t xml:space="preserve">,</w:t>
+      </w:r>
+      <w:r>
+        <w:t xml:space="preserve"> </w:t>
+      </w:r>
+      <w:hyperlink r:id="rId49">
+        <w:r>
+          <w:rPr>
+            <w:rStyle w:val="Hyperlink"/>
+          </w:rPr>
+          <w:t xml:space="preserve">Chat GPT</w:t>
+        </w:r>
+      </w:hyperlink>
+      <w:r>
+        <w:t xml:space="preserve">,</w:t>
+      </w:r>
+      <w:r>
+        <w:t xml:space="preserve"> </w:t>
+      </w:r>
+      <w:hyperlink r:id="rId50">
+        <w:r>
+          <w:rPr>
+            <w:rStyle w:val="Hyperlink"/>
+          </w:rPr>
+          <w:t xml:space="preserve">Poe</w:t>
+        </w:r>
+      </w:hyperlink>
+      <w:r>
+        <w:t xml:space="preserve"> </w:t>
+      </w:r>
+      <w:r>
+        <w:t xml:space="preserve">などの AI で、解決方法を探してください。このときに、Console で、</w:t>
+      </w:r>
+      <w:r>
+        <w:rPr>
+          <w:rStyle w:val="VerbatimChar"/>
+        </w:rPr>
+        <w:t xml:space="preserve">Sys.setenv(LANG = "en")</w:t>
+      </w:r>
+      <w:r>
+        <w:t xml:space="preserve"> </w:t>
+      </w:r>
+      <w:r>
+        <w:t xml:space="preserve">として、英語のエラーメッセージを得ておいた方が、解決方法が見つかりやすくなります。戻す時は、</w:t>
+      </w:r>
+      <w:r>
+        <w:rPr>
+          <w:rStyle w:val="VerbatimChar"/>
+        </w:rPr>
+        <w:t xml:space="preserve">Sys.setenv(LANG = "ja")</w:t>
+      </w:r>
+      <w:r>
+        <w:t xml:space="preserve">.</w:t>
+      </w:r>
+    </w:p>
+    <w:bookmarkEnd w:id="51"/>
+    <w:bookmarkEnd w:id="52"/>
     <w:sectPr/>
   </w:body>
 </w:document>
@@ -2344,6 +2553,12 @@
     <w:abstractNumId w:val="991"/>
   </w:num>
   <w:num w:numId="1003">
+    <w:abstractNumId w:val="991"/>
+  </w:num>
+  <w:num w:numId="1004">
+    <w:abstractNumId w:val="991"/>
+  </w:num>
+  <w:num w:numId="1005">
     <w:abstractNumId w:val="991"/>
   </w:num>
 </w:numbering>
@@ -2870,7 +3085,7 @@
     <w:name w:val="ConstantTok"/>
     <w:basedOn w:val="VerbatimChar"/>
     <w:rPr>
-      <w:color w:val="000000"/>
+      <w:color w:val="8f5902"/>
       <w:shd w:val="clear" w:fill="f8f8f8"/>
     </w:rPr>
   </w:style>
@@ -2886,8 +3101,9 @@
     <w:name w:val="SpecialCharTok"/>
     <w:basedOn w:val="VerbatimChar"/>
     <w:rPr>
-      <w:color w:val="000000"/>
+      <w:color w:val="ce5c00"/>
       <w:shd w:val="clear" w:fill="f8f8f8"/>
+      <w:b/>
     </w:rPr>
   </w:style>
   <w:style w:type="character" w:customStyle="1" w:styleId="StringTok">
@@ -2972,8 +3188,9 @@
     <w:name w:val="FunctionTok"/>
     <w:basedOn w:val="VerbatimChar"/>
     <w:rPr>
-      <w:color w:val="000000"/>
+      <w:color w:val="204a87"/>
       <w:shd w:val="clear" w:fill="f8f8f8"/>
+      <w:b/>
     </w:rPr>
   </w:style>
   <w:style w:type="character" w:customStyle="1" w:styleId="VariableTok">
@@ -3029,7 +3246,7 @@
     <w:name w:val="AttributeTok"/>
     <w:basedOn w:val="VerbatimChar"/>
     <w:rPr>
-      <w:color w:val="c4a000"/>
+      <w:color w:val="204a87"/>
       <w:shd w:val="clear" w:fill="f8f8f8"/>
     </w:rPr>
   </w:style>

</xml_diff>